<commit_message>
Update files and footnote
</commit_message>
<xml_diff>
--- a/开题报告模板.docx
+++ b/开题报告模板.docx
@@ -170,10 +170,10 @@
             <v:path o:extrusionok="f" gradientshapeok="t" o:connecttype="rect"/>
             <o:lock v:ext="edit" aspectratio="t"/>
           </v:shapetype>
-          <v:shape id="Object 1" o:spid="_x0000_i1025" type="#_x0000_t75" style="width:205.8pt;height:46.2pt;mso-position-horizontal-relative:page;mso-position-vertical-relative:page" o:ole="" filled="t">
+          <v:shape id="Object 1" o:spid="_x0000_i1025" type="#_x0000_t75" style="width:205.65pt;height:46.35pt;mso-position-horizontal-relative:page;mso-position-vertical-relative:page" o:ole="" filled="t">
             <v:imagedata r:id="rId8" o:title=""/>
           </v:shape>
-          <o:OLEObject Type="Embed" ProgID="Word.Picture.8" ShapeID="Object 1" DrawAspect="Content" ObjectID="_1806480061" r:id="rId9"/>
+          <o:OLEObject Type="Embed" ProgID="Word.Picture.8" ShapeID="Object 1" DrawAspect="Content" ObjectID="_1806916502" r:id="rId9"/>
         </w:object>
       </w:r>
     </w:p>
@@ -993,28 +993,45 @@
     </w:p>
     <w:p>
       <w:pPr>
-        <w:pStyle w:val="2"/>
+        <w:ind w:firstLine="480"/>
       </w:pPr>
       <w:r>
         <w:rPr>
           <w:rFonts w:hint="eastAsia"/>
         </w:rPr>
-        <w:t>研究目的</w:t>
+        <w:t>脚注例子</w:t>
+      </w:r>
+      <w:r>
+        <w:rPr>
+          <w:rStyle w:val="aff5"/>
+        </w:rPr>
+        <w:footnoteReference w:id="1"/>
       </w:r>
     </w:p>
     <w:p>
       <w:pPr>
-        <w:ind w:firstLine="480"/>
+        <w:pStyle w:val="2"/>
       </w:pPr>
       <w:r>
         <w:rPr>
           <w:rFonts w:hint="eastAsia"/>
         </w:rPr>
-        <w:t>正文</w:t>
+        <w:t>研究目的</w:t>
       </w:r>
     </w:p>
     <w:p>
       <w:pPr>
+        <w:ind w:firstLine="480"/>
+      </w:pPr>
+      <w:r>
+        <w:rPr>
+          <w:rFonts w:hint="eastAsia"/>
+        </w:rPr>
+        <w:t>正文</w:t>
+      </w:r>
+    </w:p>
+    <w:p>
+      <w:pPr>
         <w:pStyle w:val="1"/>
         <w:spacing w:before="156" w:after="156"/>
         <w:rPr>
@@ -1100,9 +1117,6 @@
     <w:p>
       <w:pPr>
         <w:pStyle w:val="affa"/>
-        <w:rPr>
-          <w:rFonts w:hint="eastAsia"/>
-        </w:rPr>
       </w:pPr>
       <w:r>
         <w:rPr>
@@ -1219,7 +1233,6 @@
               <w:ind w:firstLineChars="0" w:firstLine="480"/>
               <w:jc w:val="center"/>
               <w:rPr>
-                <w:rFonts w:hint="eastAsia"/>
                 <w:sz w:val="21"/>
               </w:rPr>
             </w:pPr>
@@ -1242,7 +1255,6 @@
               <w:ind w:firstLineChars="0" w:firstLine="480"/>
               <w:jc w:val="center"/>
               <w:rPr>
-                <w:rFonts w:hint="eastAsia"/>
                 <w:sz w:val="21"/>
               </w:rPr>
             </w:pPr>
@@ -1267,7 +1279,6 @@
               <w:ind w:firstLineChars="0" w:firstLine="480"/>
               <w:jc w:val="center"/>
               <w:rPr>
-                <w:rFonts w:hint="eastAsia"/>
                 <w:sz w:val="21"/>
               </w:rPr>
             </w:pPr>
@@ -1283,7 +1294,6 @@
               <w:ind w:firstLineChars="0" w:firstLine="480"/>
               <w:jc w:val="center"/>
               <w:rPr>
-                <w:rFonts w:hint="eastAsia"/>
                 <w:sz w:val="21"/>
               </w:rPr>
             </w:pPr>
@@ -1301,7 +1311,6 @@
               <w:ind w:firstLineChars="0" w:firstLine="480"/>
               <w:jc w:val="center"/>
               <w:rPr>
-                <w:rFonts w:hint="eastAsia"/>
                 <w:sz w:val="21"/>
               </w:rPr>
             </w:pPr>
@@ -1317,7 +1326,6 @@
               <w:ind w:firstLineChars="0" w:firstLine="480"/>
               <w:jc w:val="center"/>
               <w:rPr>
-                <w:rFonts w:hint="eastAsia"/>
                 <w:sz w:val="21"/>
               </w:rPr>
             </w:pPr>
@@ -1335,7 +1343,6 @@
               <w:ind w:firstLineChars="0" w:firstLine="480"/>
               <w:jc w:val="center"/>
               <w:rPr>
-                <w:rFonts w:hint="eastAsia"/>
                 <w:sz w:val="21"/>
               </w:rPr>
             </w:pPr>
@@ -1351,7 +1358,6 @@
               <w:ind w:firstLineChars="0" w:firstLine="480"/>
               <w:jc w:val="center"/>
               <w:rPr>
-                <w:rFonts w:hint="eastAsia"/>
                 <w:sz w:val="21"/>
               </w:rPr>
             </w:pPr>
@@ -1465,6 +1471,7 @@
               <w:rPr>
                 <w:rFonts w:hint="eastAsia"/>
               </w:rPr>
+              <w:lastRenderedPageBreak/>
               <w:t>学期</w:t>
             </w:r>
           </w:p>
@@ -1543,7 +1550,6 @@
               <w:rPr>
                 <w:rFonts w:hint="eastAsia"/>
               </w:rPr>
-              <w:lastRenderedPageBreak/>
               <w:t>学年度第一学期</w:t>
             </w:r>
           </w:p>
@@ -1560,7 +1566,6 @@
               <w:jc w:val="center"/>
             </w:pPr>
             <w:r>
-              <w:lastRenderedPageBreak/>
               <w:t>8</w:t>
             </w:r>
             <w:r>
@@ -3238,16 +3243,14 @@
   <w:footnote w:type="separator" w:id="-1">
     <w:p>
       <w:pPr>
-        <w:ind w:firstLine="480"/>
+        <w:ind w:firstLineChars="0" w:firstLine="0"/>
+        <w:rPr>
+          <w:rFonts w:hint="eastAsia"/>
+        </w:rPr>
       </w:pPr>
       <w:r>
         <w:separator/>
       </w:r>
-    </w:p>
-    <w:p>
-      <w:pPr>
-        <w:ind w:firstLine="480"/>
-      </w:pPr>
     </w:p>
   </w:footnote>
   <w:footnote w:type="continuationSeparator" w:id="0">
@@ -3263,6 +3266,28 @@
       <w:pPr>
         <w:ind w:firstLine="480"/>
       </w:pPr>
+    </w:p>
+  </w:footnote>
+  <w:footnote w:id="1">
+    <w:p>
+      <w:pPr>
+        <w:pStyle w:val="afff0"/>
+      </w:pPr>
+      <w:r>
+        <w:rPr>
+          <w:rStyle w:val="aff5"/>
+        </w:rPr>
+        <w:footnoteRef/>
+      </w:r>
+      <w:r>
+        <w:t xml:space="preserve"> </w:t>
+      </w:r>
+      <w:r>
+        <w:rPr>
+          <w:rFonts w:hint="eastAsia"/>
+        </w:rPr>
+        <w:t>我是脚注</w:t>
+      </w:r>
     </w:p>
   </w:footnote>
 </w:footnotes>
@@ -6139,6 +6164,32 @@
       <w:szCs w:val="22"/>
     </w:rPr>
   </w:style>
+  <w:style w:type="paragraph" w:customStyle="1" w:styleId="afff0">
+    <w:name w:val="脚注"/>
+    <w:link w:val="afff1"/>
+    <w:uiPriority w:val="12"/>
+    <w:qFormat/>
+    <w:rsid w:val="00A7116B"/>
+    <w:rPr>
+      <w:rFonts w:cstheme="minorBidi"/>
+      <w:kern w:val="2"/>
+      <w:sz w:val="21"/>
+      <w:szCs w:val="22"/>
+    </w:rPr>
+  </w:style>
+  <w:style w:type="character" w:customStyle="1" w:styleId="afff1">
+    <w:name w:val="脚注 字符"/>
+    <w:basedOn w:val="a1"/>
+    <w:link w:val="afff0"/>
+    <w:uiPriority w:val="12"/>
+    <w:rsid w:val="00A7116B"/>
+    <w:rPr>
+      <w:rFonts w:cstheme="minorBidi"/>
+      <w:kern w:val="2"/>
+      <w:sz w:val="21"/>
+      <w:szCs w:val="22"/>
+    </w:rPr>
+  </w:style>
 </w:styles>
 </file>
 

</xml_diff>